<commit_message>
Update doc and gitignore for deployment
</commit_message>
<xml_diff>
--- a/doc/survey/occc-text-message-survey.docx
+++ b/doc/survey/occc-text-message-survey.docx
@@ -215,6 +215,37 @@
           <w:sz w:val="32"/>
           <w:szCs w:val="32"/>
         </w:rPr>
+        <w:t xml:space="preserve"> I only use email.</w:t>
+      </w:r>
+    </w:p>
+    <w:p>
+      <w:pPr>
+        <w:rPr>
+          <w:sz w:val="32"/>
+          <w:szCs w:val="32"/>
+        </w:rPr>
+      </w:pPr>
+      <w:r>
+        <w:rPr>
+          <w:sz w:val="32"/>
+          <w:szCs w:val="32"/>
+        </w:rPr>
+        <w:tab/>
+      </w:r>
+      <w:proofErr w:type="gramStart"/>
+      <w:r>
+        <w:rPr>
+          <w:sz w:val="32"/>
+          <w:szCs w:val="32"/>
+        </w:rPr>
+        <w:t>[ ]</w:t>
+      </w:r>
+      <w:proofErr w:type="gramEnd"/>
+      <w:r>
+        <w:rPr>
+          <w:sz w:val="32"/>
+          <w:szCs w:val="32"/>
+        </w:rPr>
         <w:t xml:space="preserve"> Other.  </w:t>
       </w:r>
     </w:p>
@@ -304,22 +335,6 @@
           <w:szCs w:val="32"/>
         </w:rPr>
       </w:pPr>
-    </w:p>
-    <w:p>
-      <w:pPr>
-        <w:rPr>
-          <w:sz w:val="32"/>
-          <w:szCs w:val="32"/>
-        </w:rPr>
-      </w:pPr>
-    </w:p>
-    <w:p>
-      <w:pPr>
-        <w:rPr>
-          <w:sz w:val="32"/>
-          <w:szCs w:val="32"/>
-        </w:rPr>
-      </w:pPr>
       <w:r>
         <w:rPr>
           <w:sz w:val="32"/>
@@ -347,158 +362,174 @@
           <w:szCs w:val="32"/>
         </w:rPr>
         <w:t>by</w:t>
+      </w:r>
+      <w:r>
+        <w:rPr>
+          <w:sz w:val="32"/>
+          <w:szCs w:val="32"/>
+        </w:rPr>
+        <w:t xml:space="preserve"> the phone?</w:t>
+      </w:r>
+    </w:p>
+    <w:p>
+      <w:pPr>
+        <w:rPr>
+          <w:sz w:val="32"/>
+          <w:szCs w:val="32"/>
+        </w:rPr>
+      </w:pPr>
+    </w:p>
+    <w:p>
+      <w:pPr>
+        <w:rPr>
+          <w:sz w:val="32"/>
+          <w:szCs w:val="32"/>
+        </w:rPr>
+      </w:pPr>
+    </w:p>
+    <w:p>
+      <w:pPr>
+        <w:rPr>
+          <w:sz w:val="32"/>
+          <w:szCs w:val="32"/>
+        </w:rPr>
+      </w:pPr>
+      <w:proofErr w:type="gramStart"/>
+      <w:r>
+        <w:rPr>
+          <w:sz w:val="32"/>
+          <w:szCs w:val="32"/>
+        </w:rPr>
+        <w:t>[ ]</w:t>
+      </w:r>
+      <w:proofErr w:type="gramEnd"/>
+      <w:r>
+        <w:rPr>
+          <w:sz w:val="32"/>
+          <w:szCs w:val="32"/>
+        </w:rPr>
+        <w:t xml:space="preserve">  Yes.</w:t>
+      </w:r>
+    </w:p>
+    <w:p>
+      <w:pPr>
+        <w:rPr>
+          <w:sz w:val="32"/>
+          <w:szCs w:val="32"/>
+        </w:rPr>
+      </w:pPr>
+    </w:p>
+    <w:p>
+      <w:pPr>
+        <w:rPr>
+          <w:sz w:val="32"/>
+          <w:szCs w:val="32"/>
+        </w:rPr>
+      </w:pPr>
+      <w:proofErr w:type="gramStart"/>
+      <w:r>
+        <w:rPr>
+          <w:sz w:val="32"/>
+          <w:szCs w:val="32"/>
+        </w:rPr>
+        <w:t>[ ]</w:t>
+      </w:r>
+      <w:proofErr w:type="gramEnd"/>
+      <w:r>
+        <w:rPr>
+          <w:sz w:val="32"/>
+          <w:szCs w:val="32"/>
+        </w:rPr>
+        <w:t xml:space="preserve"> No.</w:t>
+      </w:r>
+    </w:p>
+    <w:p>
+      <w:pPr>
+        <w:rPr>
+          <w:sz w:val="32"/>
+          <w:szCs w:val="32"/>
+        </w:rPr>
+      </w:pPr>
+    </w:p>
+    <w:p>
+      <w:pPr>
+        <w:rPr>
+          <w:sz w:val="32"/>
+          <w:szCs w:val="32"/>
+        </w:rPr>
+      </w:pPr>
+      <w:r>
+        <w:rPr>
+          <w:sz w:val="32"/>
+          <w:szCs w:val="32"/>
+        </w:rPr>
+        <w:tab/>
+      </w:r>
+      <w:proofErr w:type="gramStart"/>
+      <w:r>
+        <w:rPr>
+          <w:sz w:val="32"/>
+          <w:szCs w:val="32"/>
+        </w:rPr>
+        <w:t>[  ]</w:t>
+      </w:r>
+      <w:proofErr w:type="gramEnd"/>
+      <w:r>
+        <w:rPr>
+          <w:sz w:val="32"/>
+          <w:szCs w:val="32"/>
+        </w:rPr>
+        <w:t xml:space="preserve"> I do not have a phone.</w:t>
+      </w:r>
+    </w:p>
+    <w:p>
+      <w:pPr>
+        <w:rPr>
+          <w:sz w:val="32"/>
+          <w:szCs w:val="32"/>
+        </w:rPr>
+      </w:pPr>
+      <w:r>
+        <w:rPr>
+          <w:sz w:val="32"/>
+          <w:szCs w:val="32"/>
+        </w:rPr>
+        <w:tab/>
+      </w:r>
+      <w:proofErr w:type="gramStart"/>
+      <w:r>
+        <w:rPr>
+          <w:sz w:val="32"/>
+          <w:szCs w:val="32"/>
+        </w:rPr>
+        <w:t>[ ]</w:t>
+      </w:r>
+      <w:proofErr w:type="gramEnd"/>
+      <w:r>
+        <w:rPr>
+          <w:sz w:val="32"/>
+          <w:szCs w:val="32"/>
+        </w:rPr>
+        <w:t xml:space="preserve">  I do not use text messaging.</w:t>
+      </w:r>
+    </w:p>
+    <w:p>
+      <w:pPr>
+        <w:ind w:firstLine="720"/>
+        <w:rPr>
+          <w:sz w:val="32"/>
+          <w:szCs w:val="32"/>
+        </w:rPr>
+      </w:pPr>
+      <w:r>
+        <w:rPr>
+          <w:sz w:val="32"/>
+          <w:szCs w:val="32"/>
+        </w:rPr>
+        <w:t>[ ] I only use email.</w:t>
       </w:r>
       <w:bookmarkStart w:id="0" w:name="_GoBack"/>
       <w:bookmarkEnd w:id="0"/>
-      <w:r>
-        <w:rPr>
-          <w:sz w:val="32"/>
-          <w:szCs w:val="32"/>
-        </w:rPr>
-        <w:t xml:space="preserve"> the phone?</w:t>
-      </w:r>
-    </w:p>
-    <w:p>
-      <w:pPr>
-        <w:rPr>
-          <w:sz w:val="32"/>
-          <w:szCs w:val="32"/>
-        </w:rPr>
-      </w:pPr>
-    </w:p>
-    <w:p>
-      <w:pPr>
-        <w:rPr>
-          <w:sz w:val="32"/>
-          <w:szCs w:val="32"/>
-        </w:rPr>
-      </w:pPr>
-    </w:p>
-    <w:p>
-      <w:pPr>
-        <w:rPr>
-          <w:sz w:val="32"/>
-          <w:szCs w:val="32"/>
-        </w:rPr>
-      </w:pPr>
-      <w:proofErr w:type="gramStart"/>
-      <w:r>
-        <w:rPr>
-          <w:sz w:val="32"/>
-          <w:szCs w:val="32"/>
-        </w:rPr>
-        <w:t>[ ]</w:t>
-      </w:r>
-      <w:proofErr w:type="gramEnd"/>
-      <w:r>
-        <w:rPr>
-          <w:sz w:val="32"/>
-          <w:szCs w:val="32"/>
-        </w:rPr>
-        <w:t xml:space="preserve">  Yes.</w:t>
-      </w:r>
-    </w:p>
-    <w:p>
-      <w:pPr>
-        <w:rPr>
-          <w:sz w:val="32"/>
-          <w:szCs w:val="32"/>
-        </w:rPr>
-      </w:pPr>
-    </w:p>
-    <w:p>
-      <w:pPr>
-        <w:rPr>
-          <w:sz w:val="32"/>
-          <w:szCs w:val="32"/>
-        </w:rPr>
-      </w:pPr>
-      <w:proofErr w:type="gramStart"/>
-      <w:r>
-        <w:rPr>
-          <w:sz w:val="32"/>
-          <w:szCs w:val="32"/>
-        </w:rPr>
-        <w:t>[ ]</w:t>
-      </w:r>
-      <w:proofErr w:type="gramEnd"/>
-      <w:r>
-        <w:rPr>
-          <w:sz w:val="32"/>
-          <w:szCs w:val="32"/>
-        </w:rPr>
-        <w:t xml:space="preserve"> No.</w:t>
-      </w:r>
-    </w:p>
-    <w:p>
-      <w:pPr>
-        <w:rPr>
-          <w:sz w:val="32"/>
-          <w:szCs w:val="32"/>
-        </w:rPr>
-      </w:pPr>
-    </w:p>
-    <w:p>
-      <w:pPr>
-        <w:rPr>
-          <w:sz w:val="32"/>
-          <w:szCs w:val="32"/>
-        </w:rPr>
-      </w:pPr>
-      <w:r>
-        <w:rPr>
-          <w:sz w:val="32"/>
-          <w:szCs w:val="32"/>
-        </w:rPr>
-        <w:tab/>
-      </w:r>
-      <w:proofErr w:type="gramStart"/>
-      <w:r>
-        <w:rPr>
-          <w:sz w:val="32"/>
-          <w:szCs w:val="32"/>
-        </w:rPr>
-        <w:t>[  ]</w:t>
-      </w:r>
-      <w:proofErr w:type="gramEnd"/>
-      <w:r>
-        <w:rPr>
-          <w:sz w:val="32"/>
-          <w:szCs w:val="32"/>
-        </w:rPr>
-        <w:t xml:space="preserve"> I do not have a phone.</w:t>
-      </w:r>
-    </w:p>
-    <w:p>
-      <w:pPr>
-        <w:rPr>
-          <w:sz w:val="32"/>
-          <w:szCs w:val="32"/>
-        </w:rPr>
-      </w:pPr>
-      <w:r>
-        <w:rPr>
-          <w:sz w:val="32"/>
-          <w:szCs w:val="32"/>
-        </w:rPr>
-        <w:tab/>
-      </w:r>
-      <w:proofErr w:type="gramStart"/>
-      <w:r>
-        <w:rPr>
-          <w:sz w:val="32"/>
-          <w:szCs w:val="32"/>
-        </w:rPr>
-        <w:t>[ ]</w:t>
-      </w:r>
-      <w:proofErr w:type="gramEnd"/>
-      <w:r>
-        <w:rPr>
-          <w:sz w:val="32"/>
-          <w:szCs w:val="32"/>
-        </w:rPr>
-        <w:t xml:space="preserve">  I do not use text messaging.</w:t>
-      </w:r>
     </w:p>
     <w:p>
       <w:pPr>

</xml_diff>